<commit_message>
Continue the dreaming ctf
</commit_message>
<xml_diff>
--- a/THM_challenges/Easy/Dreaming/Dreaming_Solution_Documentation.docx
+++ b/THM_challenges/Easy/Dreaming/Dreaming_Solution_Documentation.docx
@@ -76,6 +76,7 @@
       </w:pPr>
       <w:r>
         <w:rPr>
+          <w:noProof/>
           <w:sz w:val="26"/>
           <w:szCs w:val="26"/>
         </w:rPr>
@@ -146,6 +147,7 @@
       </w:pPr>
       <w:r>
         <w:rPr>
+          <w:noProof/>
           <w:sz w:val="26"/>
           <w:szCs w:val="26"/>
         </w:rPr>
@@ -273,6 +275,7 @@
       </w:pPr>
       <w:r>
         <w:rPr>
+          <w:noProof/>
           <w:sz w:val="26"/>
           <w:szCs w:val="26"/>
         </w:rPr>
@@ -344,6 +347,7 @@
       </w:pPr>
       <w:r>
         <w:rPr>
+          <w:noProof/>
           <w:sz w:val="26"/>
           <w:szCs w:val="26"/>
         </w:rPr>
@@ -410,6 +414,7 @@
       </w:pPr>
       <w:r>
         <w:rPr>
+          <w:noProof/>
           <w:sz w:val="26"/>
           <w:szCs w:val="26"/>
         </w:rPr>
@@ -510,6 +515,7 @@
       </w:pPr>
       <w:r>
         <w:rPr>
+          <w:noProof/>
           <w:sz w:val="26"/>
           <w:szCs w:val="26"/>
         </w:rPr>
@@ -592,6 +598,7 @@
       </w:pPr>
       <w:r>
         <w:rPr>
+          <w:noProof/>
           <w:sz w:val="26"/>
           <w:szCs w:val="26"/>
         </w:rPr>
@@ -650,7 +657,23 @@
           <w:szCs w:val="26"/>
         </w:rPr>
         <w:lastRenderedPageBreak/>
-        <w:t>I saw that I needed only password (probably the username is admin) so I</w:t>
+        <w:t>I saw that I needed only password (</w:t>
+      </w:r>
+      <w:proofErr w:type="gramStart"/>
+      <w:r>
+        <w:rPr>
+          <w:sz w:val="26"/>
+          <w:szCs w:val="26"/>
+        </w:rPr>
+        <w:t>probably the</w:t>
+      </w:r>
+      <w:proofErr w:type="gramEnd"/>
+      <w:r>
+        <w:rPr>
+          <w:sz w:val="26"/>
+          <w:szCs w:val="26"/>
+        </w:rPr>
+        <w:t xml:space="preserve"> username is admin) so I</w:t>
       </w:r>
       <w:r>
         <w:rPr>
@@ -709,6 +732,7 @@
       </w:pPr>
       <w:r>
         <w:rPr>
+          <w:noProof/>
           <w:sz w:val="26"/>
           <w:szCs w:val="26"/>
         </w:rPr>
@@ -776,14 +800,30 @@
           <w:sz w:val="26"/>
           <w:szCs w:val="26"/>
         </w:rPr>
-        <w:t xml:space="preserve"> it to the “Repeater”</w:t>
-      </w:r>
-      <w:r>
-        <w:rPr>
-          <w:sz w:val="26"/>
-          <w:szCs w:val="26"/>
-        </w:rPr>
-        <w:t xml:space="preserve">, </w:t>
+        <w:t xml:space="preserve"> it to the “Repeater</w:t>
+      </w:r>
+      <w:proofErr w:type="gramStart"/>
+      <w:r>
+        <w:rPr>
+          <w:sz w:val="26"/>
+          <w:szCs w:val="26"/>
+        </w:rPr>
+        <w:t>”</w:t>
+      </w:r>
+      <w:r>
+        <w:rPr>
+          <w:sz w:val="26"/>
+          <w:szCs w:val="26"/>
+        </w:rPr>
+        <w:t>,</w:t>
+      </w:r>
+      <w:proofErr w:type="gramEnd"/>
+      <w:r>
+        <w:rPr>
+          <w:sz w:val="26"/>
+          <w:szCs w:val="26"/>
+        </w:rPr>
+        <w:t xml:space="preserve"> </w:t>
       </w:r>
       <w:r>
         <w:rPr>
@@ -840,6 +880,7 @@
       </w:pPr>
       <w:r>
         <w:rPr>
+          <w:noProof/>
           <w:sz w:val="26"/>
           <w:szCs w:val="26"/>
         </w:rPr>
@@ -893,8 +934,32 @@
           <w:szCs w:val="26"/>
         </w:rPr>
         <w:tab/>
-        <w:t>I found that the right password is “password”.</w:t>
-      </w:r>
+      </w:r>
+      <w:proofErr w:type="gramStart"/>
+      <w:r>
+        <w:rPr>
+          <w:sz w:val="26"/>
+          <w:szCs w:val="26"/>
+        </w:rPr>
+        <w:t>I found that the right password</w:t>
+      </w:r>
+      <w:proofErr w:type="gramEnd"/>
+      <w:r>
+        <w:rPr>
+          <w:sz w:val="26"/>
+          <w:szCs w:val="26"/>
+        </w:rPr>
+        <w:t xml:space="preserve"> is “password</w:t>
+      </w:r>
+      <w:proofErr w:type="gramStart"/>
+      <w:r>
+        <w:rPr>
+          <w:sz w:val="26"/>
+          <w:szCs w:val="26"/>
+        </w:rPr>
+        <w:t>”.</w:t>
+      </w:r>
+      <w:proofErr w:type="gramEnd"/>
     </w:p>
     <w:p>
       <w:pPr>
@@ -944,19 +1009,36 @@
           <w:sz w:val="26"/>
           <w:szCs w:val="26"/>
         </w:rPr>
-        <w:t xml:space="preserve"> and this page was loaded:</w:t>
-      </w:r>
-    </w:p>
-    <w:p>
-      <w:pPr>
-        <w:pStyle w:val="a9"/>
-        <w:rPr>
-          <w:sz w:val="26"/>
-          <w:szCs w:val="26"/>
-        </w:rPr>
-      </w:pPr>
-      <w:r>
-        <w:rPr>
+        <w:t xml:space="preserve"> and this page </w:t>
+      </w:r>
+      <w:proofErr w:type="gramStart"/>
+      <w:r>
+        <w:rPr>
+          <w:sz w:val="26"/>
+          <w:szCs w:val="26"/>
+        </w:rPr>
+        <w:t>was loaded</w:t>
+      </w:r>
+      <w:proofErr w:type="gramEnd"/>
+      <w:r>
+        <w:rPr>
+          <w:sz w:val="26"/>
+          <w:szCs w:val="26"/>
+        </w:rPr>
+        <w:t>:</w:t>
+      </w:r>
+    </w:p>
+    <w:p>
+      <w:pPr>
+        <w:pStyle w:val="a9"/>
+        <w:rPr>
+          <w:sz w:val="26"/>
+          <w:szCs w:val="26"/>
+        </w:rPr>
+      </w:pPr>
+      <w:r>
+        <w:rPr>
+          <w:noProof/>
           <w:sz w:val="26"/>
           <w:szCs w:val="26"/>
         </w:rPr>
@@ -1037,6 +1119,7 @@
       </w:pPr>
       <w:r>
         <w:rPr>
+          <w:noProof/>
           <w:sz w:val="26"/>
           <w:szCs w:val="26"/>
         </w:rPr>
@@ -1103,6 +1186,7 @@
       </w:pPr>
       <w:r>
         <w:rPr>
+          <w:noProof/>
           <w:sz w:val="26"/>
           <w:szCs w:val="26"/>
         </w:rPr>
@@ -1199,6 +1283,7 @@
       </w:r>
       <w:r>
         <w:rPr>
+          <w:noProof/>
           <w:sz w:val="26"/>
           <w:szCs w:val="26"/>
         </w:rPr>
@@ -1264,14 +1349,46 @@
           <w:sz w:val="26"/>
           <w:szCs w:val="26"/>
         </w:rPr>
-        <w:t>and after couple of minutes I remembered that there are some alternative executable php formats (like: .phtml and .phar)</w:t>
-      </w:r>
-      <w:r>
-        <w:rPr>
-          <w:sz w:val="26"/>
-          <w:szCs w:val="26"/>
-        </w:rPr>
-        <w:t xml:space="preserve"> so I tried both of them I and found that .phar didn’t changed!</w:t>
+        <w:t xml:space="preserve">and after couple of minutes I remembered that there are </w:t>
+      </w:r>
+      <w:proofErr w:type="gramStart"/>
+      <w:r>
+        <w:rPr>
+          <w:sz w:val="26"/>
+          <w:szCs w:val="26"/>
+        </w:rPr>
+        <w:t>some</w:t>
+      </w:r>
+      <w:proofErr w:type="gramEnd"/>
+      <w:r>
+        <w:rPr>
+          <w:sz w:val="26"/>
+          <w:szCs w:val="26"/>
+        </w:rPr>
+        <w:t xml:space="preserve"> alternative executable php formats (like: .phtml and .phar)</w:t>
+      </w:r>
+      <w:r>
+        <w:rPr>
+          <w:sz w:val="26"/>
+          <w:szCs w:val="26"/>
+        </w:rPr>
+        <w:t xml:space="preserve"> so I tried both of them I and found that .phar </w:t>
+      </w:r>
+      <w:proofErr w:type="gramStart"/>
+      <w:r>
+        <w:rPr>
+          <w:sz w:val="26"/>
+          <w:szCs w:val="26"/>
+        </w:rPr>
+        <w:t>didn’t</w:t>
+      </w:r>
+      <w:proofErr w:type="gramEnd"/>
+      <w:r>
+        <w:rPr>
+          <w:sz w:val="26"/>
+          <w:szCs w:val="26"/>
+        </w:rPr>
+        <w:t xml:space="preserve"> changed!</w:t>
       </w:r>
     </w:p>
     <w:p>
@@ -1291,14 +1408,7 @@
           <w:sz w:val="26"/>
           <w:szCs w:val="26"/>
         </w:rPr>
-        <w:t xml:space="preserve"> So, I clicked on the </w:t>
-      </w:r>
-      <w:r>
-        <w:rPr>
-          <w:sz w:val="26"/>
-          <w:szCs w:val="26"/>
-        </w:rPr>
-        <w:t>magnifying gla</w:t>
+        <w:t xml:space="preserve"> So, I clicked on the magnifying gla</w:t>
       </w:r>
       <w:r>
         <w:rPr>
@@ -1334,6 +1444,7 @@
       </w:pPr>
       <w:r>
         <w:rPr>
+          <w:noProof/>
           <w:sz w:val="26"/>
           <w:szCs w:val="26"/>
         </w:rPr>
@@ -1391,19 +1502,36 @@
           <w:sz w:val="26"/>
           <w:szCs w:val="26"/>
         </w:rPr>
-        <w:t xml:space="preserve"> After doing all this, I tested it by using the basic “id” command and it worked:</w:t>
-      </w:r>
-    </w:p>
-    <w:p>
-      <w:pPr>
-        <w:pStyle w:val="a9"/>
-        <w:rPr>
-          <w:sz w:val="26"/>
-          <w:szCs w:val="26"/>
-        </w:rPr>
-      </w:pPr>
-      <w:r>
-        <w:rPr>
+        <w:t xml:space="preserve"> After doing all this, I </w:t>
+      </w:r>
+      <w:proofErr w:type="gramStart"/>
+      <w:r>
+        <w:rPr>
+          <w:sz w:val="26"/>
+          <w:szCs w:val="26"/>
+        </w:rPr>
+        <w:t>tested</w:t>
+      </w:r>
+      <w:proofErr w:type="gramEnd"/>
+      <w:r>
+        <w:rPr>
+          <w:sz w:val="26"/>
+          <w:szCs w:val="26"/>
+        </w:rPr>
+        <w:t xml:space="preserve"> it by using the basic “id” command and it worked:</w:t>
+      </w:r>
+    </w:p>
+    <w:p>
+      <w:pPr>
+        <w:pStyle w:val="a9"/>
+        <w:rPr>
+          <w:sz w:val="26"/>
+          <w:szCs w:val="26"/>
+        </w:rPr>
+      </w:pPr>
+      <w:r>
+        <w:rPr>
+          <w:noProof/>
           <w:sz w:val="26"/>
           <w:szCs w:val="26"/>
         </w:rPr>
@@ -1488,6 +1616,7 @@
       </w:pPr>
       <w:r>
         <w:rPr>
+          <w:noProof/>
           <w:sz w:val="26"/>
           <w:szCs w:val="26"/>
         </w:rPr>
@@ -1552,7 +1681,7 @@
           <w:sz w:val="26"/>
           <w:szCs w:val="26"/>
         </w:rPr>
-        <w:t xml:space="preserve">on the home directory the 3 users of the machine that also </w:t>
+        <w:t xml:space="preserve">on the home directory the </w:t>
       </w:r>
       <w:proofErr w:type="gramStart"/>
       <w:r>
@@ -1560,6 +1689,22 @@
           <w:sz w:val="26"/>
           <w:szCs w:val="26"/>
         </w:rPr>
+        <w:t>3</w:t>
+      </w:r>
+      <w:proofErr w:type="gramEnd"/>
+      <w:r>
+        <w:rPr>
+          <w:sz w:val="26"/>
+          <w:szCs w:val="26"/>
+        </w:rPr>
+        <w:t xml:space="preserve"> users of the machine that also </w:t>
+      </w:r>
+      <w:proofErr w:type="gramStart"/>
+      <w:r>
+        <w:rPr>
+          <w:sz w:val="26"/>
+          <w:szCs w:val="26"/>
+        </w:rPr>
         <w:t>appears</w:t>
       </w:r>
       <w:proofErr w:type="gramEnd"/>
@@ -1581,6 +1726,7 @@
       </w:pPr>
       <w:r>
         <w:rPr>
+          <w:noProof/>
           <w:sz w:val="26"/>
           <w:szCs w:val="26"/>
         </w:rPr>
@@ -1638,6 +1784,7 @@
       </w:r>
       <w:r>
         <w:rPr>
+          <w:noProof/>
           <w:sz w:val="26"/>
           <w:szCs w:val="26"/>
         </w:rPr>
@@ -1731,6 +1878,7 @@
       </w:pPr>
       <w:r>
         <w:rPr>
+          <w:noProof/>
           <w:sz w:val="26"/>
           <w:szCs w:val="26"/>
         </w:rPr>
@@ -1798,7 +1946,23 @@
           <w:sz w:val="26"/>
           <w:szCs w:val="26"/>
         </w:rPr>
-        <w:t xml:space="preserve"> but it didn’t </w:t>
+        <w:t xml:space="preserve"> but it </w:t>
+      </w:r>
+      <w:proofErr w:type="gramStart"/>
+      <w:r>
+        <w:rPr>
+          <w:sz w:val="26"/>
+          <w:szCs w:val="26"/>
+        </w:rPr>
+        <w:t>didn’t</w:t>
+      </w:r>
+      <w:proofErr w:type="gramEnd"/>
+      <w:r>
+        <w:rPr>
+          <w:sz w:val="26"/>
+          <w:szCs w:val="26"/>
+        </w:rPr>
+        <w:t xml:space="preserve"> </w:t>
       </w:r>
       <w:r>
         <w:rPr>
@@ -1818,6 +1982,7 @@
       </w:pPr>
       <w:r>
         <w:rPr>
+          <w:noProof/>
           <w:sz w:val="26"/>
           <w:szCs w:val="26"/>
         </w:rPr>
@@ -1882,7 +2047,23 @@
           <w:sz w:val="26"/>
           <w:szCs w:val="26"/>
         </w:rPr>
-        <w:t>figured it out that I need to somehow get connected as lucient</w:t>
+        <w:t xml:space="preserve">figured it out that I need to somehow </w:t>
+      </w:r>
+      <w:proofErr w:type="gramStart"/>
+      <w:r>
+        <w:rPr>
+          <w:sz w:val="26"/>
+          <w:szCs w:val="26"/>
+        </w:rPr>
+        <w:t>get connected</w:t>
+      </w:r>
+      <w:proofErr w:type="gramEnd"/>
+      <w:r>
+        <w:rPr>
+          <w:sz w:val="26"/>
+          <w:szCs w:val="26"/>
+        </w:rPr>
+        <w:t xml:space="preserve"> as lucient</w:t>
       </w:r>
       <w:r>
         <w:rPr>
@@ -1909,6 +2090,7 @@
       </w:pPr>
       <w:r>
         <w:rPr>
+          <w:noProof/>
           <w:sz w:val="26"/>
           <w:szCs w:val="26"/>
         </w:rPr>
@@ -1986,6 +2168,7 @@
       </w:pPr>
       <w:r>
         <w:rPr>
+          <w:noProof/>
           <w:sz w:val="26"/>
           <w:szCs w:val="26"/>
         </w:rPr>
@@ -2046,64 +2229,28 @@
           <w:sz w:val="26"/>
           <w:szCs w:val="26"/>
         </w:rPr>
-        <w:t xml:space="preserve">I found that this command </w:t>
-      </w:r>
-      <w:r>
-        <w:rPr>
-          <w:sz w:val="26"/>
-          <w:szCs w:val="26"/>
-        </w:rPr>
-        <w:t>is vulnerable to “</w:t>
-      </w:r>
-      <w:r>
-        <w:rPr>
-          <w:sz w:val="26"/>
-          <w:szCs w:val="26"/>
-        </w:rPr>
-        <w:t>CVE-2021-4034</w:t>
-      </w:r>
-      <w:r>
-        <w:rPr>
-          <w:sz w:val="26"/>
-          <w:szCs w:val="26"/>
-        </w:rPr>
-        <w:t>” (which names “PwnKit”).</w:t>
-      </w:r>
-    </w:p>
-    <w:p>
-      <w:pPr>
-        <w:pStyle w:val="a9"/>
-        <w:rPr>
-          <w:sz w:val="26"/>
-          <w:szCs w:val="26"/>
-        </w:rPr>
-      </w:pPr>
-      <w:r>
-        <w:rPr>
-          <w:sz w:val="26"/>
-          <w:szCs w:val="26"/>
-        </w:rPr>
-        <w:t>Therefore, I opened “msfconsole” in order to find it:</w:t>
-      </w:r>
-    </w:p>
-    <w:p>
-      <w:pPr>
-        <w:pStyle w:val="a9"/>
-        <w:rPr>
-          <w:sz w:val="26"/>
-          <w:szCs w:val="26"/>
-        </w:rPr>
-      </w:pPr>
-      <w:r>
-        <w:rPr>
+        <w:t>After checking its version:</w:t>
+      </w:r>
+    </w:p>
+    <w:p>
+      <w:pPr>
+        <w:pStyle w:val="a9"/>
+        <w:rPr>
+          <w:sz w:val="26"/>
+          <w:szCs w:val="26"/>
+        </w:rPr>
+      </w:pPr>
+      <w:r>
+        <w:rPr>
+          <w:noProof/>
           <w:sz w:val="26"/>
           <w:szCs w:val="26"/>
         </w:rPr>
         <w:drawing>
-          <wp:inline distT="0" distB="0" distL="0" distR="0" wp14:anchorId="17C963C0" wp14:editId="05342867">
-            <wp:extent cx="5661013" cy="1760530"/>
+          <wp:inline distT="0" distB="0" distL="0" distR="0" wp14:anchorId="5FB2A045" wp14:editId="62BB6C8D">
+            <wp:extent cx="6466130" cy="1569856"/>
             <wp:effectExtent l="0" t="0" r="0" b="0"/>
-            <wp:docPr id="1103531739" name="תמונה 1"/>
+            <wp:docPr id="1148707333" name="תמונה 1"/>
             <wp:cNvGraphicFramePr>
               <a:graphicFrameLocks xmlns:a="http://schemas.openxmlformats.org/drawingml/2006/main" noChangeAspect="1"/>
             </wp:cNvGraphicFramePr>
@@ -2111,7 +2258,7 @@
               <a:graphicData uri="http://schemas.openxmlformats.org/drawingml/2006/picture">
                 <pic:pic xmlns:pic="http://schemas.openxmlformats.org/drawingml/2006/picture">
                   <pic:nvPicPr>
-                    <pic:cNvPr id="1103531739" name=""/>
+                    <pic:cNvPr id="1148707333" name=""/>
                     <pic:cNvPicPr/>
                   </pic:nvPicPr>
                   <pic:blipFill>
@@ -2123,7 +2270,7 @@
                   <pic:spPr>
                     <a:xfrm>
                       <a:off x="0" y="0"/>
-                      <a:ext cx="5676431" cy="1765325"/>
+                      <a:ext cx="6466130" cy="1569856"/>
                     </a:xfrm>
                     <a:prstGeom prst="rect">
                       <a:avLst/>
@@ -2139,6 +2286,61 @@
     <w:p>
       <w:pPr>
         <w:pStyle w:val="a9"/>
+        <w:rPr>
+          <w:sz w:val="26"/>
+          <w:szCs w:val="26"/>
+        </w:rPr>
+      </w:pPr>
+      <w:proofErr w:type="gramStart"/>
+      <w:r>
+        <w:rPr>
+          <w:sz w:val="26"/>
+          <w:szCs w:val="26"/>
+        </w:rPr>
+        <w:t>I found that this command</w:t>
+      </w:r>
+      <w:proofErr w:type="gramEnd"/>
+      <w:r>
+        <w:rPr>
+          <w:sz w:val="26"/>
+          <w:szCs w:val="26"/>
+        </w:rPr>
+        <w:t xml:space="preserve"> </w:t>
+      </w:r>
+      <w:r>
+        <w:rPr>
+          <w:sz w:val="26"/>
+          <w:szCs w:val="26"/>
+        </w:rPr>
+        <w:t>is vulnerable to “</w:t>
+      </w:r>
+      <w:r>
+        <w:rPr>
+          <w:sz w:val="26"/>
+          <w:szCs w:val="26"/>
+        </w:rPr>
+        <w:t>CVE-2021-4034</w:t>
+      </w:r>
+      <w:r>
+        <w:rPr>
+          <w:sz w:val="26"/>
+          <w:szCs w:val="26"/>
+        </w:rPr>
+        <w:t>” (which names “PwnKit”).</w:t>
+      </w:r>
+    </w:p>
+    <w:p>
+      <w:pPr>
+        <w:pStyle w:val="a9"/>
+        <w:rPr>
+          <w:sz w:val="26"/>
+          <w:szCs w:val="26"/>
+        </w:rPr>
+      </w:pPr>
+    </w:p>
+    <w:p>
+      <w:pPr>
+        <w:pStyle w:val="a9"/>
         <w:numPr>
           <w:ilvl w:val="0"/>
           <w:numId w:val="1"/>
@@ -2154,8 +2356,351 @@
           <w:szCs w:val="26"/>
         </w:rPr>
         <w:lastRenderedPageBreak/>
-        <w:t xml:space="preserve"> I chose number 0 and set his parameters:</w:t>
-      </w:r>
+        <w:t xml:space="preserve"> </w:t>
+      </w:r>
+      <w:r>
+        <w:rPr>
+          <w:sz w:val="26"/>
+          <w:szCs w:val="26"/>
+        </w:rPr>
+        <w:t xml:space="preserve">The problem was that I got a web shell and not a meterpreter so I </w:t>
+      </w:r>
+      <w:r>
+        <w:rPr>
+          <w:sz w:val="26"/>
+          <w:szCs w:val="26"/>
+        </w:rPr>
+        <w:t>could not</w:t>
+      </w:r>
+      <w:r>
+        <w:rPr>
+          <w:sz w:val="26"/>
+          <w:szCs w:val="26"/>
+        </w:rPr>
+        <w:t xml:space="preserve"> use msfconsole as usual. Therefore, I </w:t>
+      </w:r>
+      <w:r>
+        <w:rPr>
+          <w:sz w:val="26"/>
+          <w:szCs w:val="26"/>
+        </w:rPr>
+        <w:t>chose</w:t>
+      </w:r>
+      <w:r>
+        <w:rPr>
+          <w:sz w:val="26"/>
+          <w:szCs w:val="26"/>
+        </w:rPr>
+        <w:t xml:space="preserve"> to first of all change to “netcat” so I will be able to control over the shell more comfortably</w:t>
+      </w:r>
+      <w:r>
+        <w:rPr>
+          <w:sz w:val="26"/>
+          <w:szCs w:val="26"/>
+        </w:rPr>
+        <w:t xml:space="preserve">. I did it by </w:t>
+      </w:r>
+      <w:r>
+        <w:rPr>
+          <w:sz w:val="26"/>
+          <w:szCs w:val="26"/>
+        </w:rPr>
+        <w:t>uploading</w:t>
+      </w:r>
+      <w:r>
+        <w:rPr>
+          <w:sz w:val="26"/>
+          <w:szCs w:val="26"/>
+        </w:rPr>
+        <w:t xml:space="preserve"> another .phar file that will run the following commands in order to connect to a listener that </w:t>
+      </w:r>
+      <w:proofErr w:type="gramStart"/>
+      <w:r>
+        <w:rPr>
+          <w:sz w:val="26"/>
+          <w:szCs w:val="26"/>
+        </w:rPr>
+        <w:t>I’m</w:t>
+      </w:r>
+      <w:proofErr w:type="gramEnd"/>
+      <w:r>
+        <w:rPr>
+          <w:sz w:val="26"/>
+          <w:szCs w:val="26"/>
+        </w:rPr>
+        <w:t xml:space="preserve"> running on my machine:</w:t>
+      </w:r>
+    </w:p>
+    <w:p>
+      <w:pPr>
+        <w:pStyle w:val="a9"/>
+        <w:rPr>
+          <w:sz w:val="26"/>
+          <w:szCs w:val="26"/>
+        </w:rPr>
+      </w:pPr>
+      <w:r>
+        <w:rPr>
+          <w:sz w:val="26"/>
+          <w:szCs w:val="26"/>
+        </w:rPr>
+        <w:drawing>
+          <wp:inline distT="0" distB="0" distL="0" distR="0" wp14:anchorId="255B57D8" wp14:editId="42ECF452">
+            <wp:extent cx="6089440" cy="1619250"/>
+            <wp:effectExtent l="0" t="0" r="6985" b="0"/>
+            <wp:docPr id="26369971" name="תמונה 1"/>
+            <wp:cNvGraphicFramePr>
+              <a:graphicFrameLocks xmlns:a="http://schemas.openxmlformats.org/drawingml/2006/main" noChangeAspect="1"/>
+            </wp:cNvGraphicFramePr>
+            <a:graphic xmlns:a="http://schemas.openxmlformats.org/drawingml/2006/main">
+              <a:graphicData uri="http://schemas.openxmlformats.org/drawingml/2006/picture">
+                <pic:pic xmlns:pic="http://schemas.openxmlformats.org/drawingml/2006/picture">
+                  <pic:nvPicPr>
+                    <pic:cNvPr id="26369971" name=""/>
+                    <pic:cNvPicPr/>
+                  </pic:nvPicPr>
+                  <pic:blipFill>
+                    <a:blip r:embed="rId28"/>
+                    <a:stretch>
+                      <a:fillRect/>
+                    </a:stretch>
+                  </pic:blipFill>
+                  <pic:spPr>
+                    <a:xfrm>
+                      <a:off x="0" y="0"/>
+                      <a:ext cx="6097215" cy="1621317"/>
+                    </a:xfrm>
+                    <a:prstGeom prst="rect">
+                      <a:avLst/>
+                    </a:prstGeom>
+                  </pic:spPr>
+                </pic:pic>
+              </a:graphicData>
+            </a:graphic>
+          </wp:inline>
+        </w:drawing>
+      </w:r>
+    </w:p>
+    <w:p>
+      <w:pPr>
+        <w:pStyle w:val="a9"/>
+        <w:rPr>
+          <w:sz w:val="26"/>
+          <w:szCs w:val="26"/>
+        </w:rPr>
+      </w:pPr>
+      <w:r>
+        <w:rPr>
+          <w:sz w:val="26"/>
+          <w:szCs w:val="26"/>
+        </w:rPr>
+        <w:drawing>
+          <wp:inline distT="0" distB="0" distL="0" distR="0" wp14:anchorId="58032154" wp14:editId="6C463B73">
+            <wp:extent cx="5040062" cy="928687"/>
+            <wp:effectExtent l="0" t="0" r="0" b="5080"/>
+            <wp:docPr id="2028326576" name="תמונה 1" descr="תמונה שמכילה טקסט, צילום מסך, גופן&#10;&#10;תוכן בינה מלאכותית גנרטיבית עשוי להיות שגוי."/>
+            <wp:cNvGraphicFramePr>
+              <a:graphicFrameLocks xmlns:a="http://schemas.openxmlformats.org/drawingml/2006/main" noChangeAspect="1"/>
+            </wp:cNvGraphicFramePr>
+            <a:graphic xmlns:a="http://schemas.openxmlformats.org/drawingml/2006/main">
+              <a:graphicData uri="http://schemas.openxmlformats.org/drawingml/2006/picture">
+                <pic:pic xmlns:pic="http://schemas.openxmlformats.org/drawingml/2006/picture">
+                  <pic:nvPicPr>
+                    <pic:cNvPr id="2028326576" name="תמונה 1" descr="תמונה שמכילה טקסט, צילום מסך, גופן&#10;&#10;תוכן בינה מלאכותית גנרטיבית עשוי להיות שגוי."/>
+                    <pic:cNvPicPr/>
+                  </pic:nvPicPr>
+                  <pic:blipFill>
+                    <a:blip r:embed="rId29"/>
+                    <a:stretch>
+                      <a:fillRect/>
+                    </a:stretch>
+                  </pic:blipFill>
+                  <pic:spPr>
+                    <a:xfrm>
+                      <a:off x="0" y="0"/>
+                      <a:ext cx="5045024" cy="929601"/>
+                    </a:xfrm>
+                    <a:prstGeom prst="rect">
+                      <a:avLst/>
+                    </a:prstGeom>
+                  </pic:spPr>
+                </pic:pic>
+              </a:graphicData>
+            </a:graphic>
+          </wp:inline>
+        </w:drawing>
+      </w:r>
+    </w:p>
+    <w:p>
+      <w:pPr>
+        <w:pStyle w:val="a9"/>
+        <w:rPr>
+          <w:sz w:val="26"/>
+          <w:szCs w:val="26"/>
+        </w:rPr>
+      </w:pPr>
+      <w:r>
+        <w:rPr>
+          <w:sz w:val="26"/>
+          <w:szCs w:val="26"/>
+        </w:rPr>
+        <w:drawing>
+          <wp:inline distT="0" distB="0" distL="0" distR="0" wp14:anchorId="032E025A" wp14:editId="7A604E1A">
+            <wp:extent cx="6561138" cy="4613748"/>
+            <wp:effectExtent l="0" t="0" r="0" b="0"/>
+            <wp:docPr id="6352094" name="תמונה 1" descr="תמונה שמכילה טקסט, צילום מסך, תוכנה, תכונות מולטימדיה&#10;&#10;תוכן בינה מלאכותית גנרטיבית עשוי להיות שגוי."/>
+            <wp:cNvGraphicFramePr>
+              <a:graphicFrameLocks xmlns:a="http://schemas.openxmlformats.org/drawingml/2006/main" noChangeAspect="1"/>
+            </wp:cNvGraphicFramePr>
+            <a:graphic xmlns:a="http://schemas.openxmlformats.org/drawingml/2006/main">
+              <a:graphicData uri="http://schemas.openxmlformats.org/drawingml/2006/picture">
+                <pic:pic xmlns:pic="http://schemas.openxmlformats.org/drawingml/2006/picture">
+                  <pic:nvPicPr>
+                    <pic:cNvPr id="6352094" name="תמונה 1" descr="תמונה שמכילה טקסט, צילום מסך, תוכנה, תכונות מולטימדיה&#10;&#10;תוכן בינה מלאכותית גנרטיבית עשוי להיות שגוי."/>
+                    <pic:cNvPicPr/>
+                  </pic:nvPicPr>
+                  <pic:blipFill>
+                    <a:blip r:embed="rId30"/>
+                    <a:stretch>
+                      <a:fillRect/>
+                    </a:stretch>
+                  </pic:blipFill>
+                  <pic:spPr>
+                    <a:xfrm>
+                      <a:off x="0" y="0"/>
+                      <a:ext cx="6567042" cy="4617899"/>
+                    </a:xfrm>
+                    <a:prstGeom prst="rect">
+                      <a:avLst/>
+                    </a:prstGeom>
+                  </pic:spPr>
+                </pic:pic>
+              </a:graphicData>
+            </a:graphic>
+          </wp:inline>
+        </w:drawing>
+      </w:r>
+    </w:p>
+    <w:p>
+      <w:pPr>
+        <w:pStyle w:val="a9"/>
+        <w:numPr>
+          <w:ilvl w:val="0"/>
+          <w:numId w:val="1"/>
+        </w:numPr>
+        <w:rPr>
+          <w:sz w:val="26"/>
+          <w:szCs w:val="26"/>
+        </w:rPr>
+      </w:pPr>
+      <w:r>
+        <w:rPr>
+          <w:sz w:val="26"/>
+          <w:szCs w:val="26"/>
+        </w:rPr>
+        <w:t xml:space="preserve"> </w:t>
+      </w:r>
+      <w:r>
+        <w:rPr>
+          <w:sz w:val="26"/>
+          <w:szCs w:val="26"/>
+        </w:rPr>
+        <w:t xml:space="preserve">Now, I needed to perform the execution of the exploit manually. I created </w:t>
+      </w:r>
+      <w:r>
+        <w:rPr>
+          <w:sz w:val="26"/>
+          <w:szCs w:val="26"/>
+        </w:rPr>
+        <w:t>a working directory for that attack on the target side:</w:t>
+      </w:r>
+    </w:p>
+    <w:p>
+      <w:pPr>
+        <w:pStyle w:val="a9"/>
+        <w:rPr>
+          <w:sz w:val="26"/>
+          <w:szCs w:val="26"/>
+        </w:rPr>
+      </w:pPr>
+      <w:r>
+        <w:rPr>
+          <w:sz w:val="26"/>
+          <w:szCs w:val="26"/>
+        </w:rPr>
+        <w:drawing>
+          <wp:inline distT="0" distB="0" distL="0" distR="0" wp14:anchorId="0291CFB2" wp14:editId="7E2DD250">
+            <wp:extent cx="6014937" cy="976313"/>
+            <wp:effectExtent l="0" t="0" r="5080" b="0"/>
+            <wp:docPr id="262864536" name="תמונה 1"/>
+            <wp:cNvGraphicFramePr>
+              <a:graphicFrameLocks xmlns:a="http://schemas.openxmlformats.org/drawingml/2006/main" noChangeAspect="1"/>
+            </wp:cNvGraphicFramePr>
+            <a:graphic xmlns:a="http://schemas.openxmlformats.org/drawingml/2006/main">
+              <a:graphicData uri="http://schemas.openxmlformats.org/drawingml/2006/picture">
+                <pic:pic xmlns:pic="http://schemas.openxmlformats.org/drawingml/2006/picture">
+                  <pic:nvPicPr>
+                    <pic:cNvPr id="262864536" name=""/>
+                    <pic:cNvPicPr/>
+                  </pic:nvPicPr>
+                  <pic:blipFill>
+                    <a:blip r:embed="rId31"/>
+                    <a:stretch>
+                      <a:fillRect/>
+                    </a:stretch>
+                  </pic:blipFill>
+                  <pic:spPr>
+                    <a:xfrm>
+                      <a:off x="0" y="0"/>
+                      <a:ext cx="6027392" cy="978335"/>
+                    </a:xfrm>
+                    <a:prstGeom prst="rect">
+                      <a:avLst/>
+                    </a:prstGeom>
+                  </pic:spPr>
+                </pic:pic>
+              </a:graphicData>
+            </a:graphic>
+          </wp:inline>
+        </w:drawing>
+      </w:r>
+    </w:p>
+    <w:p>
+      <w:pPr>
+        <w:pStyle w:val="a9"/>
+        <w:numPr>
+          <w:ilvl w:val="0"/>
+          <w:numId w:val="1"/>
+        </w:numPr>
+        <w:rPr>
+          <w:sz w:val="26"/>
+          <w:szCs w:val="26"/>
+        </w:rPr>
+      </w:pPr>
+      <w:r>
+        <w:rPr>
+          <w:sz w:val="26"/>
+          <w:szCs w:val="26"/>
+        </w:rPr>
+        <w:lastRenderedPageBreak/>
+        <w:t xml:space="preserve">Then I </w:t>
+      </w:r>
+      <w:r>
+        <w:rPr>
+          <w:sz w:val="26"/>
+          <w:szCs w:val="26"/>
+        </w:rPr>
+        <w:t>created manually the payload of the PwnKit using C:</w:t>
+      </w:r>
+    </w:p>
+    <w:p>
+      <w:pPr>
+        <w:pStyle w:val="a9"/>
+        <w:rPr>
+          <w:sz w:val="26"/>
+          <w:szCs w:val="26"/>
+        </w:rPr>
+      </w:pPr>
     </w:p>
     <w:p>
       <w:pPr>

</xml_diff>